<commit_message>
AA Assignment3 : Class number clssifyer implemented correctly for neuronal red
</commit_message>
<xml_diff>
--- a/Aprendizaje automático y minería de datos/Practica3/Documents/MemoriaPractica3.docx
+++ b/Aprendizaje automático y minería de datos/Practica3/Documents/MemoriaPractica3.docx
@@ -1438,12 +1438,18 @@
       <w:pPr>
         <w:shd w:val="clear" w:color="auto" w:fill="1E1E1E"/>
         <w:spacing w:after="0" w:line="285" w:lineRule="atLeast"/>
-      </w:pPr>
-    </w:p>
-    <w:p>
-      <w:pPr>
-        <w:shd w:val="clear" w:color="auto" w:fill="1E1E1E"/>
-        <w:spacing w:after="0" w:line="285" w:lineRule="atLeast"/>
+        <w:rPr>
+          <w:lang w:val="en-US"/>
+        </w:rPr>
+      </w:pPr>
+    </w:p>
+    <w:p>
+      <w:pPr>
+        <w:shd w:val="clear" w:color="auto" w:fill="1E1E1E"/>
+        <w:spacing w:after="0" w:line="285" w:lineRule="atLeast"/>
+        <w:rPr>
+          <w:lang w:val="en-US"/>
+        </w:rPr>
       </w:pPr>
     </w:p>
     <w:p>
@@ -3071,18 +3077,28 @@
           <w:color w:val="D4D4D4"/>
           <w:sz w:val="21"/>
           <w:szCs w:val="21"/>
-          <w:lang w:eastAsia="es-ES"/>
-        </w:rPr>
-      </w:pPr>
-      <w:r>
-        <w:rPr>
-          <w:rFonts w:ascii="Consolas" w:eastAsia="Times New Roman" w:hAnsi="Consolas" w:cs="Times New Roman"/>
-          <w:color w:val="D4D4D4"/>
-          <w:sz w:val="21"/>
-          <w:szCs w:val="21"/>
-          <w:lang w:eastAsia="es-ES"/>
-        </w:rPr>
-        <w:t>    J = (-</w:t>
+          <w:lang w:val="en-US" w:eastAsia="es-ES"/>
+        </w:rPr>
+      </w:pPr>
+      <w:r>
+        <w:rPr>
+          <w:rFonts w:ascii="Consolas" w:eastAsia="Times New Roman" w:hAnsi="Consolas" w:cs="Times New Roman"/>
+          <w:color w:val="D4D4D4"/>
+          <w:sz w:val="21"/>
+          <w:szCs w:val="21"/>
+          <w:lang w:eastAsia="es-ES"/>
+        </w:rPr>
+        <w:t>    </w:t>
+      </w:r>
+      <w:r>
+        <w:rPr>
+          <w:rFonts w:ascii="Consolas" w:eastAsia="Times New Roman" w:hAnsi="Consolas" w:cs="Times New Roman"/>
+          <w:color w:val="D4D4D4"/>
+          <w:sz w:val="21"/>
+          <w:szCs w:val="21"/>
+          <w:lang w:val="en-US" w:eastAsia="es-ES"/>
+        </w:rPr>
+        <w:t>J = (-</w:t>
       </w:r>
       <w:r>
         <w:rPr>
@@ -3090,7 +3106,7 @@
           <w:color w:val="B5CEA8"/>
           <w:sz w:val="21"/>
           <w:szCs w:val="21"/>
-          <w:lang w:eastAsia="es-ES"/>
+          <w:lang w:val="en-US" w:eastAsia="es-ES"/>
         </w:rPr>
         <w:t>1</w:t>
       </w:r>
@@ -3100,7 +3116,7 @@
           <w:color w:val="D4D4D4"/>
           <w:sz w:val="21"/>
           <w:szCs w:val="21"/>
-          <w:lang w:eastAsia="es-ES"/>
+          <w:lang w:val="en-US" w:eastAsia="es-ES"/>
         </w:rPr>
         <w:t>/m) * (A + (</w:t>
       </w:r>
@@ -3111,7 +3127,7 @@
           <w:color w:val="D4D4D4"/>
           <w:sz w:val="21"/>
           <w:szCs w:val="21"/>
-          <w:lang w:eastAsia="es-ES"/>
+          <w:lang w:val="en-US" w:eastAsia="es-ES"/>
         </w:rPr>
         <w:t>np.dot(</w:t>
       </w:r>
@@ -3122,7 +3138,7 @@
           <w:color w:val="D4D4D4"/>
           <w:sz w:val="21"/>
           <w:szCs w:val="21"/>
-          <w:lang w:eastAsia="es-ES"/>
+          <w:lang w:val="en-US" w:eastAsia="es-ES"/>
         </w:rPr>
         <w:t>B, C)))</w:t>
       </w:r>
@@ -3136,29 +3152,29 @@
           <w:color w:val="D4D4D4"/>
           <w:sz w:val="21"/>
           <w:szCs w:val="21"/>
-          <w:lang w:eastAsia="es-ES"/>
-        </w:rPr>
-      </w:pPr>
-    </w:p>
-    <w:p>
-      <w:pPr>
-        <w:shd w:val="clear" w:color="auto" w:fill="1E1E1E"/>
-        <w:spacing w:after="0" w:line="285" w:lineRule="atLeast"/>
-        <w:rPr>
-          <w:rFonts w:ascii="Consolas" w:eastAsia="Times New Roman" w:hAnsi="Consolas" w:cs="Times New Roman"/>
-          <w:color w:val="D4D4D4"/>
-          <w:sz w:val="21"/>
-          <w:szCs w:val="21"/>
-          <w:lang w:val="en-US" w:eastAsia="es-ES"/>
-        </w:rPr>
-      </w:pPr>
-      <w:r>
-        <w:rPr>
-          <w:rFonts w:ascii="Consolas" w:eastAsia="Times New Roman" w:hAnsi="Consolas" w:cs="Times New Roman"/>
-          <w:color w:val="D4D4D4"/>
-          <w:sz w:val="21"/>
-          <w:szCs w:val="21"/>
-          <w:lang w:eastAsia="es-ES"/>
+          <w:lang w:val="en-US" w:eastAsia="es-ES"/>
+        </w:rPr>
+      </w:pPr>
+    </w:p>
+    <w:p>
+      <w:pPr>
+        <w:shd w:val="clear" w:color="auto" w:fill="1E1E1E"/>
+        <w:spacing w:after="0" w:line="285" w:lineRule="atLeast"/>
+        <w:rPr>
+          <w:rFonts w:ascii="Consolas" w:eastAsia="Times New Roman" w:hAnsi="Consolas" w:cs="Times New Roman"/>
+          <w:color w:val="D4D4D4"/>
+          <w:sz w:val="21"/>
+          <w:szCs w:val="21"/>
+          <w:lang w:val="en-US" w:eastAsia="es-ES"/>
+        </w:rPr>
+      </w:pPr>
+      <w:r>
+        <w:rPr>
+          <w:rFonts w:ascii="Consolas" w:eastAsia="Times New Roman" w:hAnsi="Consolas" w:cs="Times New Roman"/>
+          <w:color w:val="D4D4D4"/>
+          <w:sz w:val="21"/>
+          <w:szCs w:val="21"/>
+          <w:lang w:val="en-US" w:eastAsia="es-ES"/>
         </w:rPr>
         <w:t>    </w:t>
       </w:r>
@@ -3208,8 +3224,6 @@
           <w:lang w:val="en-US" w:eastAsia="es-ES"/>
         </w:rPr>
       </w:pPr>
-      <w:bookmarkStart w:id="0" w:name="_GoBack"/>
-      <w:bookmarkEnd w:id="0"/>
     </w:p>
     <w:p>
       <w:pPr>
@@ -6951,7 +6965,7 @@
         </w:rPr>
         <w:t> </w:t>
       </w:r>
-      <w:bookmarkStart w:id="1" w:name="_Hlk23108007"/>
+      <w:bookmarkStart w:id="0" w:name="_Hlk23108007"/>
       <w:proofErr w:type="spellStart"/>
       <w:r>
         <w:rPr>
@@ -7066,7 +7080,7 @@
         </w:rPr>
         <w:t>):</w:t>
       </w:r>
-      <w:bookmarkEnd w:id="1"/>
+      <w:bookmarkEnd w:id="0"/>
     </w:p>
     <w:p>
       <w:pPr>
@@ -7634,7 +7648,7 @@
         </w:rPr>
         <w:t>clasifier</w:t>
       </w:r>
-      <w:bookmarkStart w:id="2" w:name="_Hlk23109544"/>
+      <w:bookmarkStart w:id="1" w:name="_Hlk23109544"/>
       <w:proofErr w:type="spellEnd"/>
       <w:r>
         <w:rPr>
@@ -7711,7 +7725,7 @@
         </w:rPr>
         <w:t>):</w:t>
       </w:r>
-      <w:bookmarkEnd w:id="2"/>
+      <w:bookmarkEnd w:id="1"/>
     </w:p>
     <w:p>
       <w:pPr>
@@ -10935,139 +10949,29 @@
           <w:color w:val="D4D4D4"/>
           <w:sz w:val="21"/>
           <w:szCs w:val="21"/>
-          <w:lang w:val="en-US" w:eastAsia="es-ES"/>
-        </w:rPr>
-      </w:pPr>
-    </w:p>
-    <w:p>
-      <w:pPr>
-        <w:shd w:val="clear" w:color="auto" w:fill="1E1E1E"/>
-        <w:spacing w:after="0" w:line="285" w:lineRule="atLeast"/>
-        <w:rPr>
-          <w:rFonts w:ascii="Consolas" w:eastAsia="Times New Roman" w:hAnsi="Consolas" w:cs="Times New Roman"/>
-          <w:color w:val="D4D4D4"/>
-          <w:sz w:val="21"/>
-          <w:szCs w:val="21"/>
-          <w:lang w:eastAsia="es-ES"/>
-        </w:rPr>
-      </w:pPr>
-      <w:r>
-        <w:rPr>
-          <w:rFonts w:ascii="Consolas" w:eastAsia="Times New Roman" w:hAnsi="Consolas" w:cs="Times New Roman"/>
-          <w:color w:val="D4D4D4"/>
-          <w:sz w:val="21"/>
-          <w:szCs w:val="21"/>
-          <w:lang w:val="en-US" w:eastAsia="es-ES"/>
-        </w:rPr>
-        <w:t>    </w:t>
-      </w:r>
-      <w:r>
-        <w:rPr>
-          <w:rFonts w:ascii="Consolas" w:eastAsia="Times New Roman" w:hAnsi="Consolas" w:cs="Times New Roman"/>
-          <w:color w:val="D4D4D4"/>
-          <w:sz w:val="21"/>
-          <w:szCs w:val="21"/>
-          <w:lang w:eastAsia="es-ES"/>
-        </w:rPr>
-        <w:t>y = </w:t>
-      </w:r>
-      <w:proofErr w:type="spellStart"/>
-      <w:proofErr w:type="gramStart"/>
-      <w:r>
-        <w:rPr>
-          <w:rFonts w:ascii="Consolas" w:eastAsia="Times New Roman" w:hAnsi="Consolas" w:cs="Times New Roman"/>
-          <w:color w:val="D4D4D4"/>
-          <w:sz w:val="21"/>
-          <w:szCs w:val="21"/>
-          <w:lang w:eastAsia="es-ES"/>
-        </w:rPr>
-        <w:t>np.where</w:t>
-      </w:r>
-      <w:proofErr w:type="spellEnd"/>
-      <w:proofErr w:type="gramEnd"/>
-      <w:r>
-        <w:rPr>
-          <w:rFonts w:ascii="Consolas" w:eastAsia="Times New Roman" w:hAnsi="Consolas" w:cs="Times New Roman"/>
-          <w:color w:val="D4D4D4"/>
-          <w:sz w:val="21"/>
-          <w:szCs w:val="21"/>
-          <w:lang w:eastAsia="es-ES"/>
-        </w:rPr>
-        <w:t>(y == </w:t>
-      </w:r>
-      <w:r>
-        <w:rPr>
-          <w:rFonts w:ascii="Consolas" w:eastAsia="Times New Roman" w:hAnsi="Consolas" w:cs="Times New Roman"/>
-          <w:color w:val="B5CEA8"/>
-          <w:sz w:val="21"/>
-          <w:szCs w:val="21"/>
-          <w:lang w:eastAsia="es-ES"/>
-        </w:rPr>
-        <w:t>10</w:t>
-      </w:r>
-      <w:r>
-        <w:rPr>
-          <w:rFonts w:ascii="Consolas" w:eastAsia="Times New Roman" w:hAnsi="Consolas" w:cs="Times New Roman"/>
-          <w:color w:val="D4D4D4"/>
-          <w:sz w:val="21"/>
-          <w:szCs w:val="21"/>
-          <w:lang w:eastAsia="es-ES"/>
-        </w:rPr>
-        <w:t>, </w:t>
-      </w:r>
-      <w:r>
-        <w:rPr>
-          <w:rFonts w:ascii="Consolas" w:eastAsia="Times New Roman" w:hAnsi="Consolas" w:cs="Times New Roman"/>
-          <w:color w:val="B5CEA8"/>
-          <w:sz w:val="21"/>
-          <w:szCs w:val="21"/>
-          <w:lang w:eastAsia="es-ES"/>
-        </w:rPr>
-        <w:t>0</w:t>
-      </w:r>
-      <w:r>
-        <w:rPr>
-          <w:rFonts w:ascii="Consolas" w:eastAsia="Times New Roman" w:hAnsi="Consolas" w:cs="Times New Roman"/>
-          <w:color w:val="D4D4D4"/>
-          <w:sz w:val="21"/>
-          <w:szCs w:val="21"/>
-          <w:lang w:eastAsia="es-ES"/>
-        </w:rPr>
-        <w:t>, y)</w:t>
-      </w:r>
-    </w:p>
-    <w:p>
-      <w:pPr>
-        <w:shd w:val="clear" w:color="auto" w:fill="1E1E1E"/>
-        <w:spacing w:after="0" w:line="285" w:lineRule="atLeast"/>
-        <w:rPr>
-          <w:rFonts w:ascii="Consolas" w:eastAsia="Times New Roman" w:hAnsi="Consolas" w:cs="Times New Roman"/>
-          <w:color w:val="D4D4D4"/>
-          <w:sz w:val="21"/>
-          <w:szCs w:val="21"/>
-          <w:lang w:eastAsia="es-ES"/>
-        </w:rPr>
-      </w:pPr>
-    </w:p>
-    <w:p>
-      <w:pPr>
-        <w:shd w:val="clear" w:color="auto" w:fill="1E1E1E"/>
-        <w:spacing w:after="0" w:line="285" w:lineRule="atLeast"/>
-        <w:rPr>
-          <w:rFonts w:ascii="Consolas" w:eastAsia="Times New Roman" w:hAnsi="Consolas" w:cs="Times New Roman"/>
-          <w:color w:val="D4D4D4"/>
-          <w:sz w:val="21"/>
-          <w:szCs w:val="21"/>
-          <w:lang w:val="en-US" w:eastAsia="es-ES"/>
-        </w:rPr>
-      </w:pPr>
-      <w:r>
-        <w:rPr>
-          <w:rFonts w:ascii="Consolas" w:eastAsia="Times New Roman" w:hAnsi="Consolas" w:cs="Times New Roman"/>
-          <w:color w:val="D4D4D4"/>
-          <w:sz w:val="21"/>
-          <w:szCs w:val="21"/>
-          <w:lang w:eastAsia="es-ES"/>
+          <w:lang w:eastAsia="es-ES"/>
+        </w:rPr>
+      </w:pPr>
+    </w:p>
+    <w:p>
+      <w:pPr>
+        <w:shd w:val="clear" w:color="auto" w:fill="1E1E1E"/>
+        <w:spacing w:after="0" w:line="285" w:lineRule="atLeast"/>
+        <w:rPr>
+          <w:rFonts w:ascii="Consolas" w:eastAsia="Times New Roman" w:hAnsi="Consolas" w:cs="Times New Roman"/>
+          <w:color w:val="D4D4D4"/>
+          <w:sz w:val="21"/>
+          <w:szCs w:val="21"/>
+          <w:lang w:val="en-US" w:eastAsia="es-ES"/>
+        </w:rPr>
+      </w:pPr>
+      <w:r>
+        <w:rPr>
+          <w:rFonts w:ascii="Consolas" w:eastAsia="Times New Roman" w:hAnsi="Consolas" w:cs="Times New Roman"/>
+          <w:color w:val="D4D4D4"/>
+          <w:sz w:val="21"/>
+          <w:szCs w:val="21"/>
+          <w:lang w:val="en-US" w:eastAsia="es-ES"/>
         </w:rPr>
         <w:t>    </w:t>
       </w:r>
@@ -11493,6 +11397,46 @@
     </w:p>
     <w:p>
       <w:pPr>
+        <w:rPr>
+          <w:sz w:val="24"/>
+        </w:rPr>
+      </w:pPr>
+      <w:r>
+        <w:rPr>
+          <w:sz w:val="24"/>
+        </w:rPr>
+        <w:t xml:space="preserve">En este caso no debemos ajustar los </w:t>
+      </w:r>
+      <w:proofErr w:type="spellStart"/>
+      <w:r>
+        <w:rPr>
+          <w:sz w:val="24"/>
+        </w:rPr>
+        <w:t>arrays</w:t>
+      </w:r>
+      <w:proofErr w:type="spellEnd"/>
+      <w:r>
+        <w:rPr>
+          <w:sz w:val="24"/>
+        </w:rPr>
+        <w:t xml:space="preserve"> para que sustituya el 10 por un 0 a la hora de hacer la comparación, pues los dos que utilizamos ya tienen esa codificación por defecto.</w:t>
+      </w:r>
+    </w:p>
+    <w:p>
+      <w:pPr>
+        <w:rPr>
+          <w:sz w:val="24"/>
+        </w:rPr>
+      </w:pPr>
+      <w:r>
+        <w:rPr>
+          <w:sz w:val="24"/>
+        </w:rPr>
+        <w:t>La posición en el array fila nos indica a que clase pertenece. El sistema saca una matriz en la que la última posición se encuentran los valores que hacen referencia al 0, que se codifica en el vector de Y como 10, de esta manera al valor obtenido en la columna tenemos que sumarle un uno para que la correspondencia con la clase a la que pertenece sea total.</w:t>
+      </w:r>
+    </w:p>
+    <w:p>
+      <w:pPr>
         <w:shd w:val="clear" w:color="auto" w:fill="1E1E1E"/>
         <w:spacing w:after="0" w:line="285" w:lineRule="atLeast"/>
         <w:rPr>
@@ -11590,7 +11534,17 @@
           <w:szCs w:val="21"/>
           <w:lang w:val="en-US" w:eastAsia="es-ES"/>
         </w:rPr>
-        <w:t>    samples = </w:t>
+        <w:t>    </w:t>
+      </w:r>
+      <w:r>
+        <w:rPr>
+          <w:rFonts w:ascii="Consolas" w:eastAsia="Times New Roman" w:hAnsi="Consolas" w:cs="Times New Roman"/>
+          <w:color w:val="D4D4D4"/>
+          <w:sz w:val="21"/>
+          <w:szCs w:val="21"/>
+          <w:lang w:val="en-US" w:eastAsia="es-ES"/>
+        </w:rPr>
+        <w:t>samples = </w:t>
       </w:r>
       <w:proofErr w:type="spellStart"/>
       <w:r>
@@ -11924,6 +11878,16 @@
         </w:rPr>
         <w:t>, :])</w:t>
       </w:r>
+      <w:r>
+        <w:rPr>
+          <w:rFonts w:ascii="Consolas" w:eastAsia="Times New Roman" w:hAnsi="Consolas" w:cs="Times New Roman"/>
+          <w:color w:val="D4D4D4"/>
+          <w:sz w:val="21"/>
+          <w:szCs w:val="21"/>
+          <w:lang w:val="en-US" w:eastAsia="es-ES"/>
+        </w:rPr>
+        <w:t xml:space="preserve"> + 1</w:t>
+      </w:r>
     </w:p>
     <w:p>
       <w:pPr>
@@ -12006,8 +11970,16 @@
         <w:rPr>
           <w:sz w:val="24"/>
         </w:rPr>
-        <w:t>la clasificación de las muestras.</w:t>
-      </w:r>
+        <w:t>la clasificación de las muestras</w:t>
+      </w:r>
+      <w:r>
+        <w:rPr>
+          <w:sz w:val="24"/>
+        </w:rPr>
+        <w:t>, que en nuestro caso es del 97,5 %.</w:t>
+      </w:r>
+      <w:bookmarkStart w:id="2" w:name="_GoBack"/>
+      <w:bookmarkEnd w:id="2"/>
     </w:p>
     <w:sectPr>
       <w:pgSz w:w="11906" w:h="16838"/>
@@ -12420,6 +12392,7 @@
   <w:style w:type="character" w:default="1" w:styleId="Fuentedeprrafopredeter">
     <w:name w:val="Default Paragraph Font"/>
     <w:uiPriority w:val="1"/>
+    <w:semiHidden/>
     <w:unhideWhenUsed/>
   </w:style>
   <w:style w:type="table" w:default="1" w:styleId="Tablanormal">

</xml_diff>